<commit_message>
Finsished all data transfers, Orders does not work according to erros it is an cycle issue but I can't find a way to fix it
</commit_message>
<xml_diff>
--- a/References.docx
+++ b/References.docx
@@ -143,6 +143,7 @@
     <w:p>
       <w:pPr>
         <w:rPr>
+          <w:rStyle w:val="Hyperlink"/>
           <w:rFonts w:ascii="Arial" w:hAnsi="Arial" w:cs="Arial"/>
           <w:sz w:val="24"/>
           <w:szCs w:val="24"/>
@@ -161,6 +162,50 @@
           <w:t>https://www.youtube.com/watch?v=9J9a77ga9R0&amp;t=88s</w:t>
         </w:r>
       </w:hyperlink>
+    </w:p>
+    <w:p>
+      <w:pPr>
+        <w:rPr>
+          <w:rStyle w:val="Hyperlink"/>
+          <w:rFonts w:ascii="Arial" w:hAnsi="Arial" w:cs="Arial"/>
+          <w:color w:val="auto"/>
+          <w:sz w:val="24"/>
+          <w:szCs w:val="24"/>
+          <w:u w:val="none"/>
+          <w:lang w:val="en-US"/>
+        </w:rPr>
+      </w:pPr>
+      <w:r>
+        <w:rPr>
+          <w:rStyle w:val="Hyperlink"/>
+          <w:rFonts w:ascii="Arial" w:hAnsi="Arial" w:cs="Arial"/>
+          <w:color w:val="auto"/>
+          <w:sz w:val="24"/>
+          <w:szCs w:val="24"/>
+          <w:u w:val="none"/>
+          <w:lang w:val="en-US"/>
+        </w:rPr>
+        <w:t>ChatGpt:</w:t>
+      </w:r>
+    </w:p>
+    <w:p>
+      <w:pPr>
+        <w:rPr>
+          <w:rFonts w:ascii="Arial" w:hAnsi="Arial" w:cs="Arial"/>
+          <w:sz w:val="24"/>
+          <w:szCs w:val="24"/>
+          <w:lang w:val="en-US"/>
+        </w:rPr>
+      </w:pPr>
+      <w:r>
+        <w:rPr>
+          <w:rFonts w:ascii="Arial" w:hAnsi="Arial" w:cs="Arial"/>
+          <w:sz w:val="24"/>
+          <w:szCs w:val="24"/>
+          <w:lang w:val="en-US"/>
+        </w:rPr>
+        <w:t>https://chat.openai.com</w:t>
+      </w:r>
     </w:p>
     <w:p>
       <w:pPr>

</xml_diff>